<commit_message>
Update UX3 and Proj 4 Combined Checklist.docx
</commit_message>
<xml_diff>
--- a/UX3 and Proj 4 Combined Checklist.docx
+++ b/UX3 and Proj 4 Combined Checklist.docx
@@ -472,7 +472,21 @@
         <w:rPr>
           <w:rFonts w:ascii="Calibri" w:eastAsia="Calibri" w:hAnsi="Calibri" w:cs="Calibri"/>
         </w:rPr>
-        <w:t xml:space="preserve"> 2 and Ux2. I would also spend more time in the early days of the assignment working on my code instead of putting it as a lower priority than the other assessments I had due. Putting it off resulted in a large time crunch during the midsemester break and more than one hit to my mental health when my code wasn’t complete by the due date. </w:t>
+        <w:t xml:space="preserve"> 2 and Ux2. I would also spend more time in the early days of the assignment working on my code instead of putting it as a lower priority than the other assessments I had due. Putting it off resulted in a large time crunch during the midsemester break and more than one hit to my mental health when my code </w:t>
+      </w:r>
+      <w:proofErr w:type="gramStart"/>
+      <w:r>
+        <w:rPr>
+          <w:rFonts w:ascii="Calibri" w:eastAsia="Calibri" w:hAnsi="Calibri" w:cs="Calibri"/>
+        </w:rPr>
+        <w:t>wasn’t</w:t>
+      </w:r>
+      <w:proofErr w:type="gramEnd"/>
+      <w:r>
+        <w:rPr>
+          <w:rFonts w:ascii="Calibri" w:eastAsia="Calibri" w:hAnsi="Calibri" w:cs="Calibri"/>
+        </w:rPr>
+        <w:t xml:space="preserve"> complete by the due date. </w:t>
       </w:r>
     </w:p>
     <w:p>
@@ -671,7 +685,21 @@
         <w:rPr>
           <w:rFonts w:ascii="Calibri" w:eastAsia="Calibri" w:hAnsi="Calibri" w:cs="Calibri"/>
         </w:rPr>
-        <w:t xml:space="preserve"> 1 at every step of the development process. If I have made changes to the scope of the project or to one of the required deliverables, I have documented it, and discussed reasons as to why they haven’t/can’t be implemented at this time. </w:t>
+        <w:t xml:space="preserve"> 1 at every step of the development process. If I have made changes to the scope of the project or to one of the required deliverables, I have documented it, and discussed reasons as to why they haven’t/</w:t>
+      </w:r>
+      <w:proofErr w:type="gramStart"/>
+      <w:r>
+        <w:rPr>
+          <w:rFonts w:ascii="Calibri" w:eastAsia="Calibri" w:hAnsi="Calibri" w:cs="Calibri"/>
+        </w:rPr>
+        <w:t>can’t</w:t>
+      </w:r>
+      <w:proofErr w:type="gramEnd"/>
+      <w:r>
+        <w:rPr>
+          <w:rFonts w:ascii="Calibri" w:eastAsia="Calibri" w:hAnsi="Calibri" w:cs="Calibri"/>
+        </w:rPr>
+        <w:t xml:space="preserve"> be implemented at this time. </w:t>
       </w:r>
     </w:p>
     <w:p>
@@ -1189,7 +1217,27 @@
           <w:highlight w:val="magenta"/>
         </w:rPr>
         <w:tab/>
-        <w:t>Confirm functionality in relation to plan PROJ1 highlight areas that changed, or were not implemented.</w:t>
+        <w:t xml:space="preserve">Confirm functionality in relation to plan PROJ1 highlight areas that </w:t>
+      </w:r>
+      <w:proofErr w:type="gramStart"/>
+      <w:r>
+        <w:rPr>
+          <w:rFonts w:ascii="Calibri" w:eastAsia="Calibri" w:hAnsi="Calibri" w:cs="Calibri"/>
+          <w:b/>
+          <w:bCs/>
+          <w:highlight w:val="magenta"/>
+        </w:rPr>
+        <w:t>changed, or</w:t>
+      </w:r>
+      <w:proofErr w:type="gramEnd"/>
+      <w:r>
+        <w:rPr>
+          <w:rFonts w:ascii="Calibri" w:eastAsia="Calibri" w:hAnsi="Calibri" w:cs="Calibri"/>
+          <w:b/>
+          <w:bCs/>
+          <w:highlight w:val="magenta"/>
+        </w:rPr>
+        <w:t xml:space="preserve"> were not implemented.</w:t>
       </w:r>
     </w:p>
     <w:p>
@@ -1210,14 +1258,12 @@
         <w:rPr>
           <w:rFonts w:ascii="Calibri" w:eastAsia="Calibri" w:hAnsi="Calibri" w:cs="Calibri"/>
           <w:b/>
-          <w:highlight w:val="cyan"/>
-        </w:rPr>
-      </w:pPr>
-      <w:r>
-        <w:rPr>
-          <w:rFonts w:ascii="Calibri" w:eastAsia="Calibri" w:hAnsi="Calibri" w:cs="Calibri"/>
-          <w:b/>
-          <w:highlight w:val="cyan"/>
+        </w:rPr>
+      </w:pPr>
+      <w:r>
+        <w:rPr>
+          <w:rFonts w:ascii="Calibri" w:eastAsia="Calibri" w:hAnsi="Calibri" w:cs="Calibri"/>
+          <w:b/>
         </w:rPr>
         <w:lastRenderedPageBreak/>
         <w:t xml:space="preserve">PART </w:t>
@@ -1226,7 +1272,6 @@
         <w:rPr>
           <w:rFonts w:ascii="Calibri" w:eastAsia="Calibri" w:hAnsi="Calibri" w:cs="Calibri"/>
           <w:b/>
-          <w:highlight w:val="cyan"/>
         </w:rPr>
         <w:t xml:space="preserve">E </w:t>
       </w:r>
@@ -1234,7 +1279,6 @@
         <w:rPr>
           <w:rFonts w:ascii="Calibri" w:eastAsia="Calibri" w:hAnsi="Calibri" w:cs="Calibri"/>
           <w:b/>
-          <w:highlight w:val="cyan"/>
         </w:rPr>
         <w:t>– SECURITY AUDIT</w:t>
       </w:r>
@@ -1382,7 +1426,27 @@
           <w:highlight w:val="cyan"/>
         </w:rPr>
         <w:tab/>
-        <w:t>Reset rate limits to once every 30 seconds &amp; a maximum of 500</w:t>
+        <w:t xml:space="preserve">Reset rate limits to once every 30 seconds &amp; a </w:t>
+      </w:r>
+      <w:proofErr w:type="gramStart"/>
+      <w:r>
+        <w:rPr>
+          <w:rFonts w:ascii="Calibri" w:eastAsia="Calibri" w:hAnsi="Calibri" w:cs="Calibri"/>
+          <w:b/>
+          <w:bCs/>
+          <w:highlight w:val="cyan"/>
+        </w:rPr>
+        <w:t>maximum</w:t>
+      </w:r>
+      <w:proofErr w:type="gramEnd"/>
+      <w:r>
+        <w:rPr>
+          <w:rFonts w:ascii="Calibri" w:eastAsia="Calibri" w:hAnsi="Calibri" w:cs="Calibri"/>
+          <w:b/>
+          <w:bCs/>
+          <w:highlight w:val="cyan"/>
+        </w:rPr>
+        <w:t xml:space="preserve"> of 500</w:t>
       </w:r>
       <w:r>
         <w:rPr>
@@ -1439,7 +1503,27 @@
           <w:highlight w:val="cyan"/>
         </w:rPr>
         <w:tab/>
-        <w:t>Test with out of bounds data like negative numbers, Inject &lt;script&gt;alert(‘Security Alert’);&lt;/script&gt; Update or delete on IDs that don’t exist</w:t>
+        <w:t xml:space="preserve">Test with out of bounds data like negative numbers, Inject &lt;script&gt;alert(‘Security Alert’);&lt;/script&gt; Update or delete on IDs that </w:t>
+      </w:r>
+      <w:proofErr w:type="gramStart"/>
+      <w:r>
+        <w:rPr>
+          <w:rFonts w:ascii="Calibri" w:eastAsia="Calibri" w:hAnsi="Calibri" w:cs="Calibri"/>
+          <w:b/>
+          <w:bCs/>
+          <w:highlight w:val="cyan"/>
+        </w:rPr>
+        <w:t>don’t</w:t>
+      </w:r>
+      <w:proofErr w:type="gramEnd"/>
+      <w:r>
+        <w:rPr>
+          <w:rFonts w:ascii="Calibri" w:eastAsia="Calibri" w:hAnsi="Calibri" w:cs="Calibri"/>
+          <w:b/>
+          <w:bCs/>
+          <w:highlight w:val="cyan"/>
+        </w:rPr>
+        <w:t xml:space="preserve"> exist</w:t>
       </w:r>
     </w:p>
     <w:p>
@@ -1672,6 +1756,7 @@
     <w:lsdException w:name="HTML Sample" w:semiHidden="1" w:unhideWhenUsed="1"/>
     <w:lsdException w:name="HTML Typewriter" w:semiHidden="1" w:unhideWhenUsed="1"/>
     <w:lsdException w:name="HTML Variable" w:semiHidden="1" w:unhideWhenUsed="1"/>
+    <w:lsdException w:name="Normal Table" w:semiHidden="1" w:unhideWhenUsed="1"/>
     <w:lsdException w:name="annotation subject" w:semiHidden="1" w:unhideWhenUsed="1"/>
     <w:lsdException w:name="No List" w:semiHidden="1" w:unhideWhenUsed="1"/>
     <w:lsdException w:name="Outline List 1" w:semiHidden="1" w:unhideWhenUsed="1"/>
@@ -1714,8 +1799,11 @@
     <w:lsdException w:name="Table Contemporary" w:semiHidden="1" w:unhideWhenUsed="1"/>
     <w:lsdException w:name="Table Elegant" w:semiHidden="1" w:unhideWhenUsed="1"/>
     <w:lsdException w:name="Table Professional" w:semiHidden="1" w:unhideWhenUsed="1"/>
+    <w:lsdException w:name="Table Subtle 1" w:semiHidden="1" w:unhideWhenUsed="1"/>
     <w:lsdException w:name="Table Subtle 2" w:semiHidden="1" w:unhideWhenUsed="1"/>
     <w:lsdException w:name="Table Web 1" w:semiHidden="1" w:unhideWhenUsed="1"/>
+    <w:lsdException w:name="Table Web 2" w:semiHidden="1" w:unhideWhenUsed="1"/>
+    <w:lsdException w:name="Table Web 3" w:semiHidden="1" w:unhideWhenUsed="1"/>
     <w:lsdException w:name="Balloon Text" w:semiHidden="1" w:unhideWhenUsed="1"/>
     <w:lsdException w:name="Table Grid" w:uiPriority="39"/>
     <w:lsdException w:name="Table Theme" w:semiHidden="1" w:unhideWhenUsed="1"/>

</xml_diff>

<commit_message>
Completion of written Metacognition questions
</commit_message>
<xml_diff>
--- a/UX3 and Proj 4 Combined Checklist.docx
+++ b/UX3 and Proj 4 Combined Checklist.docx
@@ -64,103 +64,239 @@
         <w:rPr>
           <w:rFonts w:ascii="Calibri" w:eastAsia="Calibri" w:hAnsi="Calibri" w:cs="Calibri"/>
           <w:b/>
-          <w:shd w:val="clear" w:color="auto" w:fill="FF00FF"/>
-        </w:rPr>
-      </w:pPr>
-      <w:r>
-        <w:rPr>
-          <w:rFonts w:ascii="Calibri" w:eastAsia="Calibri" w:hAnsi="Calibri" w:cs="Calibri"/>
-          <w:b/>
-          <w:shd w:val="clear" w:color="auto" w:fill="FF00FF"/>
-        </w:rPr>
-        <w:t>2.</w:t>
-      </w:r>
-      <w:r>
-        <w:rPr>
-          <w:rFonts w:ascii="Calibri" w:eastAsia="Calibri" w:hAnsi="Calibri" w:cs="Calibri"/>
-          <w:b/>
-          <w:shd w:val="clear" w:color="auto" w:fill="FF00FF"/>
+        </w:rPr>
+      </w:pPr>
+      <w:r>
+        <w:rPr>
+          <w:rFonts w:ascii="Calibri" w:eastAsia="Calibri" w:hAnsi="Calibri" w:cs="Calibri"/>
+          <w:b/>
+        </w:rPr>
+        <w:t xml:space="preserve">2. Write HTML help document and associated? icon covering common user interface elements in the UI </w:t>
+      </w:r>
+    </w:p>
+    <w:p>
+      <w:pPr>
+        <w:rPr>
+          <w:rFonts w:ascii="Calibri" w:eastAsia="Calibri" w:hAnsi="Calibri" w:cs="Calibri"/>
+          <w:bCs/>
+        </w:rPr>
+      </w:pPr>
+      <w:r>
+        <w:rPr>
+          <w:rFonts w:ascii="Calibri" w:eastAsia="Calibri" w:hAnsi="Calibri" w:cs="Calibri"/>
+          <w:bCs/>
+        </w:rPr>
+        <w:t xml:space="preserve">In </w:t>
+      </w:r>
+      <w:r>
+        <w:rPr>
+          <w:rFonts w:ascii="Calibri" w:eastAsia="Calibri" w:hAnsi="Calibri" w:cs="Calibri"/>
+          <w:bCs/>
+        </w:rPr>
+        <w:t>GitHub</w:t>
+      </w:r>
+      <w:r>
+        <w:rPr>
+          <w:rFonts w:ascii="Calibri" w:eastAsia="Calibri" w:hAnsi="Calibri" w:cs="Calibri"/>
+          <w:bCs/>
+        </w:rPr>
+        <w:t xml:space="preserve"> repository</w:t>
+      </w:r>
+      <w:r>
+        <w:rPr>
+          <w:rFonts w:ascii="Calibri" w:eastAsia="Calibri" w:hAnsi="Calibri" w:cs="Calibri"/>
+          <w:bCs/>
+        </w:rPr>
+        <w:t>.</w:t>
+      </w:r>
+    </w:p>
+    <w:p>
+      <w:pPr>
+        <w:rPr>
+          <w:rFonts w:ascii="Calibri" w:eastAsia="Calibri" w:hAnsi="Calibri" w:cs="Calibri"/>
+          <w:b/>
+        </w:rPr>
+      </w:pPr>
+      <w:r>
+        <w:rPr>
+          <w:rFonts w:ascii="Calibri" w:eastAsia="Calibri" w:hAnsi="Calibri" w:cs="Calibri"/>
+          <w:b/>
+        </w:rPr>
+        <w:t>3. Write a Roadmap going forward of the developments to the interface, including in development repository where code is stored</w:t>
+      </w:r>
+    </w:p>
+    <w:p>
+      <w:pPr>
+        <w:rPr>
+          <w:rFonts w:ascii="Calibri" w:eastAsia="Calibri" w:hAnsi="Calibri" w:cs="Calibri"/>
+          <w:bCs/>
+        </w:rPr>
+      </w:pPr>
+      <w:r>
+        <w:rPr>
+          <w:rFonts w:ascii="Calibri" w:eastAsia="Calibri" w:hAnsi="Calibri" w:cs="Calibri"/>
+          <w:bCs/>
+        </w:rPr>
+        <w:t xml:space="preserve">While I am happy with the initial phase of development for this project, no code is ever truly complete. As part of continuous </w:t>
+      </w:r>
+      <w:r>
+        <w:rPr>
+          <w:rFonts w:ascii="Calibri" w:eastAsia="Calibri" w:hAnsi="Calibri" w:cs="Calibri"/>
+          <w:bCs/>
+        </w:rPr>
+        <w:t>improvement,</w:t>
+      </w:r>
+      <w:r>
+        <w:rPr>
+          <w:rFonts w:ascii="Calibri" w:eastAsia="Calibri" w:hAnsi="Calibri" w:cs="Calibri"/>
+          <w:bCs/>
+        </w:rPr>
+        <w:t xml:space="preserve"> the next phase in the roadmap is completing all the little pieces of functionality that </w:t>
+      </w:r>
+      <w:proofErr w:type="gramStart"/>
+      <w:r>
+        <w:rPr>
+          <w:rFonts w:ascii="Calibri" w:eastAsia="Calibri" w:hAnsi="Calibri" w:cs="Calibri"/>
+          <w:bCs/>
+        </w:rPr>
+        <w:t>didn’t</w:t>
+      </w:r>
+      <w:proofErr w:type="gramEnd"/>
+      <w:r>
+        <w:rPr>
+          <w:rFonts w:ascii="Calibri" w:eastAsia="Calibri" w:hAnsi="Calibri" w:cs="Calibri"/>
+          <w:bCs/>
+        </w:rPr>
+        <w:t xml:space="preserve"> quite get finished due to time constraints on the initial implementation. </w:t>
+      </w:r>
+    </w:p>
+    <w:p>
+      <w:pPr>
+        <w:rPr>
+          <w:rFonts w:ascii="Calibri" w:eastAsia="Calibri" w:hAnsi="Calibri" w:cs="Calibri"/>
+        </w:rPr>
+      </w:pPr>
+      <w:r>
+        <w:rPr>
+          <w:rFonts w:ascii="Calibri" w:eastAsia="Calibri" w:hAnsi="Calibri" w:cs="Calibri"/>
+          <w:bCs/>
+        </w:rPr>
+        <w:t xml:space="preserve">First up in terms of future works are the 2 criteria from the project rules that </w:t>
+      </w:r>
+      <w:proofErr w:type="gramStart"/>
+      <w:r>
+        <w:rPr>
+          <w:rFonts w:ascii="Calibri" w:eastAsia="Calibri" w:hAnsi="Calibri" w:cs="Calibri"/>
+          <w:bCs/>
+        </w:rPr>
+        <w:t>weren’t</w:t>
+      </w:r>
+      <w:proofErr w:type="gramEnd"/>
+      <w:r>
+        <w:rPr>
+          <w:rFonts w:ascii="Calibri" w:eastAsia="Calibri" w:hAnsi="Calibri" w:cs="Calibri"/>
+          <w:bCs/>
+        </w:rPr>
+        <w:t xml:space="preserve"> fulfilled. These </w:t>
+      </w:r>
+      <w:r>
+        <w:rPr>
+          <w:rFonts w:ascii="Calibri" w:eastAsia="Calibri" w:hAnsi="Calibri" w:cs="Calibri"/>
+          <w:bCs/>
+        </w:rPr>
+        <w:t>include</w:t>
+      </w:r>
+      <w:r>
+        <w:rPr>
+          <w:rFonts w:ascii="Calibri" w:eastAsia="Calibri" w:hAnsi="Calibri" w:cs="Calibri"/>
+          <w:bCs/>
+        </w:rPr>
+        <w:t xml:space="preserve"> being able</w:t>
+      </w:r>
+      <w:r>
+        <w:rPr>
+          <w:rFonts w:ascii="Calibri" w:eastAsia="Calibri" w:hAnsi="Calibri" w:cs="Calibri"/>
+        </w:rPr>
+        <w:t xml:space="preserve"> to utilise QR codes to enable the non-registered user </w:t>
+      </w:r>
+      <w:r>
+        <w:rPr>
+          <w:rFonts w:ascii="Calibri" w:eastAsia="Calibri" w:hAnsi="Calibri" w:cs="Calibri"/>
+        </w:rPr>
+        <w:t>access to the app, and the join form</w:t>
+      </w:r>
+      <w:r>
+        <w:rPr>
+          <w:rFonts w:ascii="Calibri" w:eastAsia="Calibri" w:hAnsi="Calibri" w:cs="Calibri"/>
         </w:rPr>
         <w:t xml:space="preserve"> </w:t>
       </w:r>
       <w:r>
         <w:rPr>
           <w:rFonts w:ascii="Calibri" w:eastAsia="Calibri" w:hAnsi="Calibri" w:cs="Calibri"/>
-          <w:b/>
-          <w:shd w:val="clear" w:color="auto" w:fill="FF00FF"/>
-        </w:rPr>
-        <w:t xml:space="preserve">Write HTML help document and associated? icon covering common user interface elements in the UI </w:t>
-      </w:r>
-    </w:p>
-    <w:p>
-      <w:pPr>
-        <w:rPr>
-          <w:rFonts w:ascii="Calibri" w:eastAsia="Calibri" w:hAnsi="Calibri" w:cs="Calibri"/>
-          <w:b/>
-          <w:shd w:val="clear" w:color="auto" w:fill="00FFFF"/>
-        </w:rPr>
-      </w:pPr>
-    </w:p>
-    <w:p>
-      <w:pPr>
-        <w:rPr>
-          <w:rFonts w:ascii="Calibri" w:eastAsia="Calibri" w:hAnsi="Calibri" w:cs="Calibri"/>
-          <w:b/>
-        </w:rPr>
-      </w:pPr>
-      <w:r>
-        <w:rPr>
-          <w:rFonts w:ascii="Calibri" w:eastAsia="Calibri" w:hAnsi="Calibri" w:cs="Calibri"/>
-          <w:b/>
-          <w:shd w:val="clear" w:color="auto" w:fill="FF00FF"/>
-        </w:rPr>
-        <w:t>3.</w:t>
-      </w:r>
-      <w:r>
-        <w:rPr>
-          <w:rFonts w:ascii="Calibri" w:eastAsia="Calibri" w:hAnsi="Calibri" w:cs="Calibri"/>
-          <w:b/>
-          <w:shd w:val="clear" w:color="auto" w:fill="FF00FF"/>
+        </w:rPr>
+        <w:t>auto filling</w:t>
+      </w:r>
+      <w:r>
+        <w:rPr>
+          <w:rFonts w:ascii="Calibri" w:eastAsia="Calibri" w:hAnsi="Calibri" w:cs="Calibri"/>
+        </w:rPr>
+        <w:t xml:space="preserve"> with cosplayer information from the database if they are signed in.</w:t>
+      </w:r>
+    </w:p>
+    <w:p>
+      <w:pPr>
+        <w:rPr>
+          <w:rFonts w:ascii="Calibri" w:eastAsia="Calibri" w:hAnsi="Calibri" w:cs="Calibri"/>
+        </w:rPr>
+      </w:pPr>
+      <w:r>
+        <w:rPr>
+          <w:rFonts w:ascii="Calibri" w:eastAsia="Calibri" w:hAnsi="Calibri" w:cs="Calibri"/>
+        </w:rPr>
+        <w:t xml:space="preserve">After those criteria are met, I plan on introducing the app into a controlled setting to test its functionality in a real world environment and gather feedback from real people using the app. I will then use that feedback to make improvements on the application as a whole before rolling it out to the convention setting for further testing. </w:t>
+      </w:r>
+      <w:r>
+        <w:rPr>
+          <w:rFonts w:ascii="Calibri" w:eastAsia="Calibri" w:hAnsi="Calibri" w:cs="Calibri"/>
         </w:rPr>
         <w:t xml:space="preserve"> </w:t>
       </w:r>
-      <w:r>
-        <w:rPr>
-          <w:rFonts w:ascii="Calibri" w:eastAsia="Calibri" w:hAnsi="Calibri" w:cs="Calibri"/>
-          <w:b/>
-          <w:shd w:val="clear" w:color="auto" w:fill="FF00FF"/>
-        </w:rPr>
-        <w:t>Write a Roadmap going forward of the developments to the interface, including in development repository where code is stored</w:t>
-      </w:r>
-    </w:p>
-    <w:p>
-      <w:pPr>
-        <w:rPr>
-          <w:rFonts w:ascii="Calibri" w:eastAsia="Calibri" w:hAnsi="Calibri" w:cs="Calibri"/>
-          <w:b/>
-        </w:rPr>
-      </w:pPr>
-    </w:p>
-    <w:p>
-      <w:pPr>
-        <w:rPr>
-          <w:rFonts w:ascii="Calibri" w:eastAsia="Calibri" w:hAnsi="Calibri" w:cs="Calibri"/>
-          <w:b/>
-        </w:rPr>
-      </w:pPr>
-      <w:r>
-        <w:rPr>
-          <w:rFonts w:ascii="Calibri" w:eastAsia="Calibri" w:hAnsi="Calibri" w:cs="Calibri"/>
-          <w:b/>
-          <w:shd w:val="clear" w:color="auto" w:fill="00FFFF"/>
-        </w:rPr>
-        <w:t>4.</w:t>
-      </w:r>
-      <w:r>
-        <w:rPr>
-          <w:rFonts w:ascii="Calibri" w:eastAsia="Calibri" w:hAnsi="Calibri" w:cs="Calibri"/>
-          <w:b/>
-          <w:shd w:val="clear" w:color="auto" w:fill="00FFFF"/>
+    </w:p>
+    <w:p>
+      <w:pPr>
+        <w:rPr>
+          <w:rFonts w:ascii="Calibri" w:eastAsia="Calibri" w:hAnsi="Calibri" w:cs="Calibri"/>
+        </w:rPr>
+      </w:pPr>
+      <w:r>
+        <w:rPr>
+          <w:rFonts w:ascii="Calibri" w:eastAsia="Calibri" w:hAnsi="Calibri" w:cs="Calibri"/>
+        </w:rPr>
+        <w:t xml:space="preserve">Once I am happy with the overall result only then will I send it completely live for photographers at conventions across Australia to use. </w:t>
+      </w:r>
+    </w:p>
+    <w:p>
+      <w:pPr>
+        <w:rPr>
+          <w:rFonts w:ascii="Calibri" w:eastAsia="Calibri" w:hAnsi="Calibri" w:cs="Calibri"/>
+          <w:b/>
+          <w:bCs/>
+        </w:rPr>
+      </w:pPr>
+      <w:r>
+        <w:rPr>
+          <w:rFonts w:ascii="Calibri" w:eastAsia="Calibri" w:hAnsi="Calibri" w:cs="Calibri"/>
+          <w:b/>
+          <w:bCs/>
+        </w:rPr>
+        <w:t xml:space="preserve">4. </w:t>
+      </w:r>
+      <w:r>
+        <w:rPr>
+          <w:rFonts w:ascii="Calibri" w:eastAsia="Calibri" w:hAnsi="Calibri" w:cs="Calibri"/>
+          <w:b/>
+          <w:bCs/>
         </w:rPr>
         <w:t xml:space="preserve"> </w:t>
       </w:r>
@@ -168,7 +304,7 @@
         <w:rPr>
           <w:rFonts w:ascii="Calibri" w:eastAsia="Calibri" w:hAnsi="Calibri" w:cs="Calibri"/>
           <w:b/>
-          <w:shd w:val="clear" w:color="auto" w:fill="00FFFF"/>
+          <w:bCs/>
         </w:rPr>
         <w:t>Move 3rd party dependencies to CDN repositories, remove 3rd party files from the codebase</w:t>
       </w:r>
@@ -177,23 +313,26 @@
       <w:pPr>
         <w:rPr>
           <w:rFonts w:ascii="Calibri" w:eastAsia="Calibri" w:hAnsi="Calibri" w:cs="Calibri"/>
-          <w:b/>
-        </w:rPr>
-      </w:pPr>
-    </w:p>
-    <w:p>
-      <w:pPr>
-        <w:rPr>
-          <w:rFonts w:ascii="Calibri" w:eastAsia="Calibri" w:hAnsi="Calibri" w:cs="Calibri"/>
-          <w:b/>
-          <w:shd w:val="clear" w:color="auto" w:fill="FF00FF"/>
-        </w:rPr>
-      </w:pPr>
-      <w:r>
-        <w:rPr>
-          <w:rFonts w:ascii="Calibri" w:eastAsia="Calibri" w:hAnsi="Calibri" w:cs="Calibri"/>
-          <w:b/>
-          <w:shd w:val="clear" w:color="auto" w:fill="FF00FF"/>
+        </w:rPr>
+      </w:pPr>
+      <w:r>
+        <w:rPr>
+          <w:rFonts w:ascii="Calibri" w:eastAsia="Calibri" w:hAnsi="Calibri" w:cs="Calibri"/>
+        </w:rPr>
+        <w:t xml:space="preserve">Already completed as part of initial application creation. </w:t>
+      </w:r>
+    </w:p>
+    <w:p>
+      <w:pPr>
+        <w:rPr>
+          <w:rFonts w:ascii="Calibri" w:eastAsia="Calibri" w:hAnsi="Calibri" w:cs="Calibri"/>
+          <w:b/>
+        </w:rPr>
+      </w:pPr>
+      <w:r>
+        <w:rPr>
+          <w:rFonts w:ascii="Calibri" w:eastAsia="Calibri" w:hAnsi="Calibri" w:cs="Calibri"/>
+          <w:b/>
         </w:rPr>
         <w:t>5.</w:t>
       </w:r>
@@ -201,55 +340,185 @@
         <w:rPr>
           <w:rFonts w:ascii="Calibri" w:eastAsia="Calibri" w:hAnsi="Calibri" w:cs="Calibri"/>
           <w:b/>
-          <w:shd w:val="clear" w:color="auto" w:fill="FF00FF"/>
+        </w:rPr>
+        <w:t xml:space="preserve"> </w:t>
+      </w:r>
+      <w:r>
+        <w:rPr>
+          <w:rFonts w:ascii="Calibri" w:eastAsia="Calibri" w:hAnsi="Calibri" w:cs="Calibri"/>
+          <w:b/>
+        </w:rPr>
+        <w:t>Why is it essential to implement the above (1-4?)</w:t>
+      </w:r>
+    </w:p>
+    <w:p>
+      <w:pPr>
+        <w:rPr>
+          <w:rFonts w:ascii="Calibri" w:eastAsia="Calibri" w:hAnsi="Calibri" w:cs="Calibri"/>
+        </w:rPr>
+      </w:pPr>
+      <w:r>
+        <w:rPr>
+          <w:rFonts w:ascii="Calibri" w:eastAsia="Calibri" w:hAnsi="Calibri" w:cs="Calibri"/>
+        </w:rPr>
+        <w:t xml:space="preserve">Question 1 is important due </w:t>
+      </w:r>
+      <w:r>
+        <w:rPr>
+          <w:rFonts w:ascii="Calibri" w:eastAsia="Calibri" w:hAnsi="Calibri" w:cs="Calibri"/>
+        </w:rPr>
+        <w:t xml:space="preserve">because every project needs to have a clear and concise set of documentation for users that want to engage with the application </w:t>
+      </w:r>
+      <w:proofErr w:type="gramStart"/>
+      <w:r>
+        <w:rPr>
+          <w:rFonts w:ascii="Calibri" w:eastAsia="Calibri" w:hAnsi="Calibri" w:cs="Calibri"/>
+        </w:rPr>
+        <w:t>you’ve</w:t>
+      </w:r>
+      <w:proofErr w:type="gramEnd"/>
+      <w:r>
+        <w:rPr>
+          <w:rFonts w:ascii="Calibri" w:eastAsia="Calibri" w:hAnsi="Calibri" w:cs="Calibri"/>
+        </w:rPr>
+        <w:t xml:space="preserve"> built. If there is no documentation it would be nearly impossible to users to install or implement the application. </w:t>
+      </w:r>
+    </w:p>
+    <w:p>
+      <w:pPr>
+        <w:rPr>
+          <w:rFonts w:ascii="Calibri" w:eastAsia="Calibri" w:hAnsi="Calibri" w:cs="Calibri"/>
+        </w:rPr>
+      </w:pPr>
+      <w:r>
+        <w:rPr>
+          <w:rFonts w:ascii="Calibri" w:eastAsia="Calibri" w:hAnsi="Calibri" w:cs="Calibri"/>
+        </w:rPr>
+        <w:t xml:space="preserve">Clear and concise documentation is also crucial when collaborating with other developers because while you may know your code insight out thanks to many hours spent pouring over it while coding, anyone looking from the outside does not. So, while you may have set certain parts of the code to behave in a certain way, without documenting it down another developer may view it as a bug in the code and “fix it”. So overall document everything to prevent a bad open-source collaborative development experience. </w:t>
+      </w:r>
+    </w:p>
+    <w:p>
+      <w:pPr>
+        <w:rPr>
+          <w:rFonts w:ascii="Calibri" w:eastAsia="Calibri" w:hAnsi="Calibri" w:cs="Calibri"/>
+        </w:rPr>
+      </w:pPr>
+      <w:r>
+        <w:rPr>
+          <w:rFonts w:ascii="Calibri" w:eastAsia="Calibri" w:hAnsi="Calibri" w:cs="Calibri"/>
+        </w:rPr>
+        <w:t xml:space="preserve">Question 2 is important the same way question 1 is. Documenting everything gives the user a clear and concise method for the user to get the knowledge that they need in order to successfully engage with your app. </w:t>
+      </w:r>
+    </w:p>
+    <w:p>
+      <w:pPr>
+        <w:rPr>
+          <w:rFonts w:ascii="Calibri" w:eastAsia="Calibri" w:hAnsi="Calibri" w:cs="Calibri"/>
+        </w:rPr>
+      </w:pPr>
+      <w:r>
+        <w:rPr>
+          <w:rFonts w:ascii="Calibri" w:eastAsia="Calibri" w:hAnsi="Calibri" w:cs="Calibri"/>
+        </w:rPr>
+        <w:t xml:space="preserve">Question 3 is important </w:t>
+      </w:r>
+      <w:r>
+        <w:rPr>
+          <w:rFonts w:ascii="Calibri" w:eastAsia="Calibri" w:hAnsi="Calibri" w:cs="Calibri"/>
+        </w:rPr>
+        <w:t xml:space="preserve">when it comes to providing continuous improvement for the application. All good application have a plan in place for where to go once the initial implementation is done. This </w:t>
+      </w:r>
+      <w:r>
+        <w:rPr>
+          <w:rFonts w:ascii="Calibri" w:eastAsia="Calibri" w:hAnsi="Calibri" w:cs="Calibri"/>
+        </w:rPr>
+        <w:lastRenderedPageBreak/>
+        <w:t>roadmap is particularly important when it comes to mapping out ways to  improve the user experience over time.</w:t>
+      </w:r>
+    </w:p>
+    <w:p>
+      <w:pPr>
+        <w:rPr>
+          <w:rFonts w:ascii="Calibri" w:eastAsia="Calibri" w:hAnsi="Calibri" w:cs="Calibri"/>
+        </w:rPr>
+      </w:pPr>
+      <w:r>
+        <w:rPr>
+          <w:rFonts w:ascii="Calibri" w:eastAsia="Calibri" w:hAnsi="Calibri" w:cs="Calibri"/>
+        </w:rPr>
+        <w:t xml:space="preserve">Question 4 is important </w:t>
+      </w:r>
+      <w:r>
+        <w:rPr>
+          <w:rFonts w:ascii="Calibri" w:eastAsia="Calibri" w:hAnsi="Calibri" w:cs="Calibri"/>
+        </w:rPr>
+        <w:t>as it reduces the overall file size of the application</w:t>
+      </w:r>
+      <w:r>
+        <w:rPr>
+          <w:rFonts w:ascii="Calibri" w:eastAsia="Calibri" w:hAnsi="Calibri" w:cs="Calibri"/>
+        </w:rPr>
+        <w:t>, by providing all of the 3rd party</w:t>
+      </w:r>
+      <w:r>
+        <w:rPr>
+          <w:rFonts w:ascii="Calibri" w:eastAsia="Calibri" w:hAnsi="Calibri" w:cs="Calibri"/>
+        </w:rPr>
+        <w:t xml:space="preserve"> technologies as a link on the </w:t>
+      </w:r>
+      <w:r>
+        <w:rPr>
+          <w:rFonts w:ascii="Calibri" w:eastAsia="Calibri" w:hAnsi="Calibri" w:cs="Calibri"/>
+        </w:rPr>
+        <w:t>Content Delivery Network</w:t>
+      </w:r>
+      <w:r>
+        <w:rPr>
+          <w:rFonts w:ascii="Calibri" w:eastAsia="Calibri" w:hAnsi="Calibri" w:cs="Calibri"/>
+        </w:rPr>
+        <w:t xml:space="preserve"> (CDN)</w:t>
+      </w:r>
+      <w:r>
+        <w:rPr>
+          <w:rFonts w:ascii="Calibri" w:eastAsia="Calibri" w:hAnsi="Calibri" w:cs="Calibri"/>
+        </w:rPr>
+        <w:t>, the initial load time of the app is reduced.</w:t>
+      </w:r>
+    </w:p>
+    <w:p>
+      <w:pPr>
+        <w:rPr>
+          <w:rFonts w:ascii="Calibri" w:eastAsia="Calibri" w:hAnsi="Calibri" w:cs="Calibri"/>
+          <w:b/>
+        </w:rPr>
+      </w:pPr>
+      <w:r>
+        <w:rPr>
+          <w:rFonts w:ascii="Calibri" w:eastAsia="Calibri" w:hAnsi="Calibri" w:cs="Calibri"/>
+          <w:b/>
+        </w:rPr>
+        <w:t>6.</w:t>
+      </w:r>
+      <w:r>
+        <w:rPr>
+          <w:rFonts w:ascii="Calibri" w:eastAsia="Calibri" w:hAnsi="Calibri" w:cs="Calibri"/>
+          <w:b/>
+        </w:rPr>
+        <w:t xml:space="preserve"> </w:t>
+      </w:r>
+      <w:r>
+        <w:rPr>
+          <w:rFonts w:ascii="Calibri" w:eastAsia="Calibri" w:hAnsi="Calibri" w:cs="Calibri"/>
+          <w:b/>
+        </w:rPr>
+        <w:t>What other types of documentation may be necessary for this project?</w:t>
+      </w:r>
+      <w:r>
+        <w:rPr>
+          <w:rFonts w:ascii="Calibri" w:eastAsia="Calibri" w:hAnsi="Calibri" w:cs="Calibri"/>
+          <w:b/>
         </w:rPr>
         <w:tab/>
-        <w:t>Why is it essential to implement the above (1-4?)</w:t>
-      </w:r>
-    </w:p>
-    <w:p>
-      <w:pPr>
-        <w:rPr>
-          <w:rFonts w:ascii="Calibri" w:eastAsia="Calibri" w:hAnsi="Calibri" w:cs="Calibri"/>
-          <w:b/>
-          <w:shd w:val="clear" w:color="auto" w:fill="FF00FF"/>
-        </w:rPr>
-      </w:pPr>
-    </w:p>
-    <w:p>
-      <w:pPr>
-        <w:rPr>
-          <w:rFonts w:ascii="Calibri" w:eastAsia="Calibri" w:hAnsi="Calibri" w:cs="Calibri"/>
-          <w:b/>
-        </w:rPr>
-      </w:pPr>
-      <w:r>
-        <w:rPr>
-          <w:rFonts w:ascii="Calibri" w:eastAsia="Calibri" w:hAnsi="Calibri" w:cs="Calibri"/>
-          <w:b/>
-        </w:rPr>
-        <w:t>6.</w:t>
-      </w:r>
-      <w:r>
-        <w:rPr>
-          <w:rFonts w:ascii="Calibri" w:eastAsia="Calibri" w:hAnsi="Calibri" w:cs="Calibri"/>
-          <w:b/>
-        </w:rPr>
-        <w:t xml:space="preserve"> </w:t>
-      </w:r>
-      <w:r>
-        <w:rPr>
-          <w:rFonts w:ascii="Calibri" w:eastAsia="Calibri" w:hAnsi="Calibri" w:cs="Calibri"/>
-          <w:b/>
-        </w:rPr>
-        <w:t>What other types of documentation may be necessary for this project?</w:t>
-      </w:r>
-      <w:r>
-        <w:rPr>
-          <w:rFonts w:ascii="Calibri" w:eastAsia="Calibri" w:hAnsi="Calibri" w:cs="Calibri"/>
-          <w:b/>
-        </w:rPr>
-        <w:tab/>
       </w:r>
     </w:p>
     <w:p>
@@ -264,13 +533,6 @@
         </w:rPr>
         <w:t xml:space="preserve">At the completion of the project, a final report on what changed from the original proposal through to the final completed app would need to be completed. Not only to detail what has changed but also to inform the client for the project what has been implemented and what may need modifications or updates in the future. </w:t>
       </w:r>
-    </w:p>
-    <w:p>
-      <w:pPr>
-        <w:rPr>
-          <w:rFonts w:ascii="Calibri" w:eastAsia="Calibri" w:hAnsi="Calibri" w:cs="Calibri"/>
-        </w:rPr>
-      </w:pPr>
     </w:p>
     <w:p>
       <w:pPr>
@@ -349,13 +611,6 @@
       <w:pPr>
         <w:rPr>
           <w:rFonts w:ascii="Calibri" w:eastAsia="Calibri" w:hAnsi="Calibri" w:cs="Calibri"/>
-        </w:rPr>
-      </w:pPr>
-    </w:p>
-    <w:p>
-      <w:pPr>
-        <w:rPr>
-          <w:rFonts w:ascii="Calibri" w:eastAsia="Calibri" w:hAnsi="Calibri" w:cs="Calibri"/>
           <w:b/>
         </w:rPr>
       </w:pPr>
@@ -411,13 +666,6 @@
       <w:pPr>
         <w:rPr>
           <w:rFonts w:ascii="Calibri" w:eastAsia="Calibri" w:hAnsi="Calibri" w:cs="Calibri"/>
-        </w:rPr>
-      </w:pPr>
-    </w:p>
-    <w:p>
-      <w:pPr>
-        <w:rPr>
-          <w:rFonts w:ascii="Calibri" w:eastAsia="Calibri" w:hAnsi="Calibri" w:cs="Calibri"/>
           <w:b/>
         </w:rPr>
       </w:pPr>
@@ -488,13 +736,6 @@
       <w:pPr>
         <w:rPr>
           <w:rFonts w:ascii="Calibri" w:eastAsia="Calibri" w:hAnsi="Calibri" w:cs="Calibri"/>
-        </w:rPr>
-      </w:pPr>
-    </w:p>
-    <w:p>
-      <w:pPr>
-        <w:rPr>
-          <w:rFonts w:ascii="Calibri" w:eastAsia="Calibri" w:hAnsi="Calibri" w:cs="Calibri"/>
           <w:b/>
         </w:rPr>
       </w:pPr>
@@ -576,13 +817,6 @@
       <w:pPr>
         <w:rPr>
           <w:rFonts w:ascii="Calibri" w:eastAsia="Calibri" w:hAnsi="Calibri" w:cs="Calibri"/>
-        </w:rPr>
-      </w:pPr>
-    </w:p>
-    <w:p>
-      <w:pPr>
-        <w:rPr>
-          <w:rFonts w:ascii="Calibri" w:eastAsia="Calibri" w:hAnsi="Calibri" w:cs="Calibri"/>
           <w:b/>
         </w:rPr>
       </w:pPr>
@@ -631,61 +865,61 @@
         <w:rPr>
           <w:rFonts w:ascii="Calibri" w:eastAsia="Calibri" w:hAnsi="Calibri" w:cs="Calibri"/>
         </w:rPr>
+        <w:t xml:space="preserve">To ensure that as many (if not all) of the required deliverables for The Cosplay Queue are met, I have been referring to the proposal created in </w:t>
+      </w:r>
+      <w:proofErr w:type="spellStart"/>
+      <w:r>
+        <w:rPr>
+          <w:rFonts w:ascii="Calibri" w:eastAsia="Calibri" w:hAnsi="Calibri" w:cs="Calibri"/>
+        </w:rPr>
+        <w:t>Proj</w:t>
+      </w:r>
+      <w:proofErr w:type="spellEnd"/>
+      <w:r>
+        <w:rPr>
+          <w:rFonts w:ascii="Calibri" w:eastAsia="Calibri" w:hAnsi="Calibri" w:cs="Calibri"/>
+        </w:rPr>
+        <w:t xml:space="preserve"> 1 at every step of the development process. If I have made changes to the scope of the project or to one of the required deliverables, I have documented it and discussed reasons as to why they haven't/</w:t>
+      </w:r>
+      <w:proofErr w:type="gramStart"/>
+      <w:r>
+        <w:rPr>
+          <w:rFonts w:ascii="Calibri" w:eastAsia="Calibri" w:hAnsi="Calibri" w:cs="Calibri"/>
+        </w:rPr>
+        <w:t>can't</w:t>
+      </w:r>
+      <w:proofErr w:type="gramEnd"/>
+      <w:r>
+        <w:rPr>
+          <w:rFonts w:ascii="Calibri" w:eastAsia="Calibri" w:hAnsi="Calibri" w:cs="Calibri"/>
+        </w:rPr>
+        <w:t xml:space="preserve"> be implemented at this time. </w:t>
+      </w:r>
+    </w:p>
+    <w:p>
+      <w:pPr>
+        <w:rPr>
+          <w:rFonts w:ascii="Calibri" w:eastAsia="Calibri" w:hAnsi="Calibri" w:cs="Calibri"/>
+        </w:rPr>
+      </w:pPr>
+      <w:r>
+        <w:rPr>
+          <w:rFonts w:ascii="Calibri" w:eastAsia="Calibri" w:hAnsi="Calibri" w:cs="Calibri"/>
+        </w:rPr>
+        <w:t xml:space="preserve">Changes such as the removal of the restrictions limiting a user to a single registration per costume per day have been decided on via discussion with peers and potential users of the application. </w:t>
+      </w:r>
+    </w:p>
+    <w:p>
+      <w:pPr>
+        <w:rPr>
+          <w:rFonts w:ascii="Calibri" w:eastAsia="Calibri" w:hAnsi="Calibri" w:cs="Calibri"/>
+        </w:rPr>
+      </w:pPr>
+      <w:r>
+        <w:rPr>
+          <w:rFonts w:ascii="Calibri" w:eastAsia="Calibri" w:hAnsi="Calibri" w:cs="Calibri"/>
+        </w:rPr>
         <w:lastRenderedPageBreak/>
-        <w:t xml:space="preserve">To ensure that as many (if not all) of the required deliverables for The Cosplay Queue are met, I have been referring to the proposal created in </w:t>
-      </w:r>
-      <w:proofErr w:type="spellStart"/>
-      <w:r>
-        <w:rPr>
-          <w:rFonts w:ascii="Calibri" w:eastAsia="Calibri" w:hAnsi="Calibri" w:cs="Calibri"/>
-        </w:rPr>
-        <w:t>Proj</w:t>
-      </w:r>
-      <w:proofErr w:type="spellEnd"/>
-      <w:r>
-        <w:rPr>
-          <w:rFonts w:ascii="Calibri" w:eastAsia="Calibri" w:hAnsi="Calibri" w:cs="Calibri"/>
-        </w:rPr>
-        <w:t xml:space="preserve"> 1 at every step of the development process. If I have made changes to the scope of the project or to one of the required deliverables, I have documented it and discussed reasons as to why they haven't/</w:t>
-      </w:r>
-      <w:proofErr w:type="gramStart"/>
-      <w:r>
-        <w:rPr>
-          <w:rFonts w:ascii="Calibri" w:eastAsia="Calibri" w:hAnsi="Calibri" w:cs="Calibri"/>
-        </w:rPr>
-        <w:t>can't</w:t>
-      </w:r>
-      <w:proofErr w:type="gramEnd"/>
-      <w:r>
-        <w:rPr>
-          <w:rFonts w:ascii="Calibri" w:eastAsia="Calibri" w:hAnsi="Calibri" w:cs="Calibri"/>
-        </w:rPr>
-        <w:t xml:space="preserve"> be implemented at this time. </w:t>
-      </w:r>
-    </w:p>
-    <w:p>
-      <w:pPr>
-        <w:rPr>
-          <w:rFonts w:ascii="Calibri" w:eastAsia="Calibri" w:hAnsi="Calibri" w:cs="Calibri"/>
-        </w:rPr>
-      </w:pPr>
-      <w:r>
-        <w:rPr>
-          <w:rFonts w:ascii="Calibri" w:eastAsia="Calibri" w:hAnsi="Calibri" w:cs="Calibri"/>
-        </w:rPr>
-        <w:t xml:space="preserve">Changes such as the removal of the restrictions limiting a user to a single registration per costume per day have been decided on via discussion with peers and potential users of the application. </w:t>
-      </w:r>
-    </w:p>
-    <w:p>
-      <w:pPr>
-        <w:rPr>
-          <w:rFonts w:ascii="Calibri" w:eastAsia="Calibri" w:hAnsi="Calibri" w:cs="Calibri"/>
-        </w:rPr>
-      </w:pPr>
-      <w:r>
-        <w:rPr>
-          <w:rFonts w:ascii="Calibri" w:eastAsia="Calibri" w:hAnsi="Calibri" w:cs="Calibri"/>
-        </w:rPr>
         <w:t xml:space="preserve">Upon completion of each stage of development, a set of checks were performed against the list of required functionalities to ensure that everything was working as expected. </w:t>
       </w:r>
     </w:p>
@@ -694,15 +928,6 @@
         <w:rPr>
           <w:rFonts w:ascii="Calibri" w:eastAsia="Calibri" w:hAnsi="Calibri" w:cs="Calibri"/>
           <w:b/>
-          <w:shd w:val="clear" w:color="auto" w:fill="FF00FF"/>
-        </w:rPr>
-      </w:pPr>
-    </w:p>
-    <w:p>
-      <w:pPr>
-        <w:rPr>
-          <w:rFonts w:ascii="Calibri" w:eastAsia="Calibri" w:hAnsi="Calibri" w:cs="Calibri"/>
-          <w:b/>
         </w:rPr>
       </w:pPr>
       <w:r>
@@ -744,13 +969,6 @@
       <w:pPr>
         <w:rPr>
           <w:rFonts w:ascii="Calibri" w:eastAsia="Calibri" w:hAnsi="Calibri" w:cs="Calibri"/>
-        </w:rPr>
-      </w:pPr>
-    </w:p>
-    <w:p>
-      <w:pPr>
-        <w:rPr>
-          <w:rFonts w:ascii="Calibri" w:eastAsia="Calibri" w:hAnsi="Calibri" w:cs="Calibri"/>
           <w:b/>
         </w:rPr>
       </w:pPr>
@@ -841,13 +1059,6 @@
       <w:pPr>
         <w:rPr>
           <w:rFonts w:ascii="Calibri" w:eastAsia="Calibri" w:hAnsi="Calibri" w:cs="Calibri"/>
-        </w:rPr>
-      </w:pPr>
-    </w:p>
-    <w:p>
-      <w:pPr>
-        <w:rPr>
-          <w:rFonts w:ascii="Calibri" w:eastAsia="Calibri" w:hAnsi="Calibri" w:cs="Calibri"/>
           <w:b/>
         </w:rPr>
       </w:pPr>
@@ -858,14 +1069,6 @@
         </w:rPr>
         <w:t>PART C – Presentation</w:t>
       </w:r>
-    </w:p>
-    <w:p>
-      <w:pPr>
-        <w:rPr>
-          <w:rFonts w:ascii="Calibri" w:eastAsia="Calibri" w:hAnsi="Calibri" w:cs="Calibri"/>
-          <w:b/>
-        </w:rPr>
-      </w:pPr>
     </w:p>
     <w:p>
       <w:pPr>
@@ -1113,22 +1316,21 @@
           <w:shd w:val="clear" w:color="auto" w:fill="00FFFF"/>
         </w:rPr>
       </w:pPr>
-    </w:p>
-    <w:p>
-      <w:pPr>
+      <w:r>
         <w:rPr>
           <w:rFonts w:ascii="Calibri" w:eastAsia="Calibri" w:hAnsi="Calibri" w:cs="Calibri"/>
           <w:b/>
           <w:shd w:val="clear" w:color="auto" w:fill="00FFFF"/>
         </w:rPr>
-      </w:pPr>
+        <w:t>2.</w:t>
+      </w:r>
       <w:r>
         <w:rPr>
           <w:rFonts w:ascii="Calibri" w:eastAsia="Calibri" w:hAnsi="Calibri" w:cs="Calibri"/>
           <w:b/>
           <w:shd w:val="clear" w:color="auto" w:fill="00FFFF"/>
         </w:rPr>
-        <w:t>2.</w:t>
+        <w:t xml:space="preserve"> </w:t>
       </w:r>
       <w:r>
         <w:rPr>
@@ -1136,51 +1338,34 @@
           <w:b/>
           <w:shd w:val="clear" w:color="auto" w:fill="00FFFF"/>
         </w:rPr>
+        <w:t>Bring UX2, PROJ2 &amp; PROJ3 together in one .zip, write a README describing installation for operations staff</w:t>
+      </w:r>
+    </w:p>
+    <w:p>
+      <w:pPr>
+        <w:rPr>
+          <w:rFonts w:ascii="Calibri" w:eastAsia="Calibri" w:hAnsi="Calibri" w:cs="Calibri"/>
+          <w:b/>
+        </w:rPr>
+      </w:pPr>
+      <w:r>
+        <w:rPr>
+          <w:rFonts w:ascii="Calibri" w:eastAsia="Calibri" w:hAnsi="Calibri" w:cs="Calibri"/>
+          <w:b/>
+        </w:rPr>
+        <w:t>3.</w:t>
+      </w:r>
+      <w:r>
+        <w:rPr>
+          <w:rFonts w:ascii="Calibri" w:eastAsia="Calibri" w:hAnsi="Calibri" w:cs="Calibri"/>
+          <w:b/>
+        </w:rPr>
         <w:t xml:space="preserve"> </w:t>
       </w:r>
       <w:r>
         <w:rPr>
           <w:rFonts w:ascii="Calibri" w:eastAsia="Calibri" w:hAnsi="Calibri" w:cs="Calibri"/>
           <w:b/>
-          <w:shd w:val="clear" w:color="auto" w:fill="00FFFF"/>
-        </w:rPr>
-        <w:t>Bring UX2, PROJ2 &amp; PROJ3 together in one .zip, write a README describing installation for operations staff</w:t>
-      </w:r>
-    </w:p>
-    <w:p>
-      <w:pPr>
-        <w:rPr>
-          <w:rFonts w:ascii="Calibri" w:eastAsia="Calibri" w:hAnsi="Calibri" w:cs="Calibri"/>
-          <w:b/>
-          <w:shd w:val="clear" w:color="auto" w:fill="00FFFF"/>
-        </w:rPr>
-      </w:pPr>
-    </w:p>
-    <w:p>
-      <w:pPr>
-        <w:rPr>
-          <w:rFonts w:ascii="Calibri" w:eastAsia="Calibri" w:hAnsi="Calibri" w:cs="Calibri"/>
-          <w:b/>
-        </w:rPr>
-      </w:pPr>
-      <w:r>
-        <w:rPr>
-          <w:rFonts w:ascii="Calibri" w:eastAsia="Calibri" w:hAnsi="Calibri" w:cs="Calibri"/>
-          <w:b/>
-        </w:rPr>
-        <w:t>3.</w:t>
-      </w:r>
-      <w:r>
-        <w:rPr>
-          <w:rFonts w:ascii="Calibri" w:eastAsia="Calibri" w:hAnsi="Calibri" w:cs="Calibri"/>
-          <w:b/>
-        </w:rPr>
-        <w:t xml:space="preserve"> </w:t>
-      </w:r>
-      <w:r>
-        <w:rPr>
-          <w:rFonts w:ascii="Calibri" w:eastAsia="Calibri" w:hAnsi="Calibri" w:cs="Calibri"/>
-          <w:b/>
         </w:rPr>
         <w:t>Include in the README all the technologies used in the app, places where they were used and versions you recommend</w:t>
       </w:r>
@@ -1197,13 +1382,6 @@
         </w:rPr>
         <w:t xml:space="preserve">Readme.txt file is included in the Git repository. </w:t>
       </w:r>
-    </w:p>
-    <w:p>
-      <w:pPr>
-        <w:rPr>
-          <w:rFonts w:ascii="Calibri" w:eastAsia="Calibri" w:hAnsi="Calibri" w:cs="Calibri"/>
-        </w:rPr>
-      </w:pPr>
     </w:p>
     <w:p>
       <w:pPr>
@@ -1469,7 +1647,6 @@
         <w:rPr>
           <w:rFonts w:ascii="Calibri" w:eastAsia="Calibri" w:hAnsi="Calibri" w:cs="Calibri"/>
         </w:rPr>
-        <w:lastRenderedPageBreak/>
         <w:t xml:space="preserve">Needs to be able to stop a user from queuing up with the same costume more than once per day but allow for multiple costume changes during the day. -&gt; Upon reflection and discussion with other members of the cosplay community this part of the project scope is unneeded and unnecessary as it prevents users re-joining the queue after dequeuing, and also prevents newly established groups that joined together after the initial photoshoot from being photographed together. </w:t>
       </w:r>
     </w:p>
@@ -1537,18 +1714,9 @@
           <w:rFonts w:ascii="Calibri" w:eastAsia="Calibri" w:hAnsi="Calibri" w:cs="Calibri"/>
         </w:rPr>
       </w:pPr>
-    </w:p>
-    <w:p>
-      <w:pPr>
-        <w:rPr>
-          <w:rFonts w:ascii="Calibri" w:eastAsia="Calibri" w:hAnsi="Calibri" w:cs="Calibri"/>
-          <w:b/>
-        </w:rPr>
-      </w:pPr>
-      <w:r>
-        <w:rPr>
-          <w:rFonts w:ascii="Calibri" w:eastAsia="Calibri" w:hAnsi="Calibri" w:cs="Calibri"/>
-          <w:b/>
+      <w:r>
+        <w:rPr>
+          <w:rFonts w:ascii="Calibri" w:eastAsia="Calibri" w:hAnsi="Calibri" w:cs="Calibri"/>
         </w:rPr>
         <w:br w:type="page"/>
       </w:r>
@@ -1601,15 +1769,6 @@
         </w:rPr>
         <w:t xml:space="preserve">Secure app by resetting/removing admin passwords </w:t>
       </w:r>
-    </w:p>
-    <w:p>
-      <w:pPr>
-        <w:rPr>
-          <w:rFonts w:ascii="Calibri" w:eastAsia="Calibri" w:hAnsi="Calibri" w:cs="Calibri"/>
-          <w:b/>
-          <w:shd w:val="clear" w:color="auto" w:fill="00FFFF"/>
-        </w:rPr>
-      </w:pPr>
     </w:p>
     <w:p>
       <w:pPr>
@@ -1743,15 +1902,6 @@
         <w:rPr>
           <w:rFonts w:ascii="Calibri" w:eastAsia="Calibri" w:hAnsi="Calibri" w:cs="Calibri"/>
           <w:b/>
-          <w:shd w:val="clear" w:color="auto" w:fill="00FFFF"/>
-        </w:rPr>
-      </w:pPr>
-    </w:p>
-    <w:p>
-      <w:pPr>
-        <w:rPr>
-          <w:rFonts w:ascii="Calibri" w:eastAsia="Calibri" w:hAnsi="Calibri" w:cs="Calibri"/>
-          <w:b/>
         </w:rPr>
       </w:pPr>
       <w:r>
@@ -1773,7 +1923,23 @@
           <w:rFonts w:ascii="Calibri" w:eastAsia="Calibri" w:hAnsi="Calibri" w:cs="Calibri"/>
           <w:b/>
         </w:rPr>
-        <w:t>eset rate limits to once every 30 seconds &amp; a maximum of 5000 requests</w:t>
+        <w:t xml:space="preserve">eset rate limits to once every 30 seconds &amp; a </w:t>
+      </w:r>
+      <w:proofErr w:type="gramStart"/>
+      <w:r>
+        <w:rPr>
+          <w:rFonts w:ascii="Calibri" w:eastAsia="Calibri" w:hAnsi="Calibri" w:cs="Calibri"/>
+          <w:b/>
+        </w:rPr>
+        <w:t>maximum</w:t>
+      </w:r>
+      <w:proofErr w:type="gramEnd"/>
+      <w:r>
+        <w:rPr>
+          <w:rFonts w:ascii="Calibri" w:eastAsia="Calibri" w:hAnsi="Calibri" w:cs="Calibri"/>
+          <w:b/>
+        </w:rPr>
+        <w:t xml:space="preserve"> of 5000 requests</w:t>
       </w:r>
       <w:r>
         <w:rPr>
@@ -1846,6 +2012,21 @@
             </a:graphic>
           </wp:inline>
         </w:drawing>
+      </w:r>
+    </w:p>
+    <w:p>
+      <w:pPr>
+        <w:rPr>
+          <w:b/>
+          <w:bCs/>
+        </w:rPr>
+      </w:pPr>
+      <w:r>
+        <w:rPr>
+          <w:b/>
+          <w:bCs/>
+        </w:rPr>
+        <w:br w:type="page"/>
       </w:r>
     </w:p>
     <w:p>
@@ -2788,11 +2969,11 @@
   <w:style w:type="paragraph" w:default="1" w:styleId="Normal">
     <w:name w:val="Normal"/>
     <w:qFormat/>
+    <w:rsid w:val="00F32239"/>
   </w:style>
   <w:style w:type="character" w:default="1" w:styleId="DefaultParagraphFont">
     <w:name w:val="Default Paragraph Font"/>
     <w:uiPriority w:val="1"/>
-    <w:semiHidden/>
     <w:unhideWhenUsed/>
   </w:style>
   <w:style w:type="table" w:default="1" w:styleId="TableNormal">

</xml_diff>

<commit_message>
Last bits of metacog
</commit_message>
<xml_diff>
--- a/UX3 and Proj 4 Combined Checklist.docx
+++ b/UX3 and Proj 4 Combined Checklist.docx
@@ -1923,23 +1923,7 @@
           <w:rFonts w:ascii="Calibri" w:eastAsia="Calibri" w:hAnsi="Calibri" w:cs="Calibri"/>
           <w:b/>
         </w:rPr>
-        <w:t xml:space="preserve">eset rate limits to once every 30 seconds &amp; a </w:t>
-      </w:r>
-      <w:proofErr w:type="gramStart"/>
-      <w:r>
-        <w:rPr>
-          <w:rFonts w:ascii="Calibri" w:eastAsia="Calibri" w:hAnsi="Calibri" w:cs="Calibri"/>
-          <w:b/>
-        </w:rPr>
-        <w:t>maximum</w:t>
-      </w:r>
-      <w:proofErr w:type="gramEnd"/>
-      <w:r>
-        <w:rPr>
-          <w:rFonts w:ascii="Calibri" w:eastAsia="Calibri" w:hAnsi="Calibri" w:cs="Calibri"/>
-          <w:b/>
-        </w:rPr>
-        <w:t xml:space="preserve"> of 5000 requests</w:t>
+        <w:t>eset rate limits to once every 30 seconds &amp; a maximum of 5000 requests</w:t>
       </w:r>
       <w:r>
         <w:rPr>

</xml_diff>